<commit_message>
Update Group Project Assignment 2 - Team 2.docx
Q2
</commit_message>
<xml_diff>
--- a/Group Project Assignment 2 - Team 2.docx
+++ b/Group Project Assignment 2 - Team 2.docx
@@ -151,7 +151,23 @@
         <w:rPr>
           <w:rFonts w:cstheme="minorHAnsi"/>
         </w:rPr>
-        <w:t>Begin with SA as it is involved in the most constraints. Choosing 1 of 3 colors for SA, that leaves 2 remaining colors for WA. Once a color has been selected for WA, the remaining color is selected for NT as it borders both SA and WA. Next is state Q which borders both NT and SA so there is only one option for it’s color. Similar situation for NSW and V, only one-color option. Lastly, T can be any color as it does not border any mainland states.</w:t>
+        <w:t xml:space="preserve">Begin with SA as it is involved in the most constraints. Choosing 1 of 3 colors for SA, that leaves 2 remaining colors for WA. Once a color has been selected for WA, the remaining color is selected for NT as it borders both SA and WA. Next is state Q which borders both NT and SA so there is only one option for </w:t>
+      </w:r>
+      <w:proofErr w:type="spellStart"/>
+      <w:proofErr w:type="gramStart"/>
+      <w:r>
+        <w:rPr>
+          <w:rFonts w:cstheme="minorHAnsi"/>
+        </w:rPr>
+        <w:t>it’s</w:t>
+      </w:r>
+      <w:proofErr w:type="spellEnd"/>
+      <w:proofErr w:type="gramEnd"/>
+      <w:r>
+        <w:rPr>
+          <w:rFonts w:cstheme="minorHAnsi"/>
+        </w:rPr>
+        <w:t xml:space="preserve"> color. Similar situation for NSW and V, only one-color option. Lastly, T can be any color as it does not border any mainland states.</w:t>
       </w:r>
     </w:p>
     <w:p>
@@ -361,61 +377,7 @@
         <w:rPr>
           <w:rFonts w:cstheme="minorHAnsi"/>
         </w:rPr>
-        <w:t>4</w:t>
-      </w:r>
-      <w:r>
-        <w:rPr>
-          <w:rFonts w:cstheme="minorHAnsi"/>
-        </w:rPr>
-        <w:t xml:space="preserve"> options for SA x </w:t>
-      </w:r>
-      <w:r>
-        <w:rPr>
-          <w:rFonts w:cstheme="minorHAnsi"/>
-        </w:rPr>
-        <w:t>3</w:t>
-      </w:r>
-      <w:r>
-        <w:rPr>
-          <w:rFonts w:cstheme="minorHAnsi"/>
-        </w:rPr>
-        <w:t xml:space="preserve"> options for WA </w:t>
-      </w:r>
-      <w:r>
-        <w:rPr>
-          <w:rFonts w:cstheme="minorHAnsi"/>
-        </w:rPr>
-        <w:t xml:space="preserve">x 2 options for NT x 2 options for Q x 2 options for NSW x 2 options for V </w:t>
-      </w:r>
-      <w:r>
-        <w:rPr>
-          <w:rFonts w:cstheme="minorHAnsi"/>
-        </w:rPr>
-        <w:t xml:space="preserve">x </w:t>
-      </w:r>
-      <w:r>
-        <w:rPr>
-          <w:rFonts w:cstheme="minorHAnsi"/>
-        </w:rPr>
-        <w:t>4</w:t>
-      </w:r>
-      <w:r>
-        <w:rPr>
-          <w:rFonts w:cstheme="minorHAnsi"/>
-        </w:rPr>
-        <w:t xml:space="preserve"> options for T = </w:t>
-      </w:r>
-      <w:r>
-        <w:rPr>
-          <w:rFonts w:cstheme="minorHAnsi"/>
-        </w:rPr>
-        <w:t>768</w:t>
-      </w:r>
-      <w:r>
-        <w:rPr>
-          <w:rFonts w:cstheme="minorHAnsi"/>
-        </w:rPr>
-        <w:t>.</w:t>
+        <w:t>4 options for SA x 3 options for WA x 2 options for NT x 2 options for Q x 2 options for NSW x 2 options for V x 4 options for T = 768.</w:t>
       </w:r>
     </w:p>
     <w:p>
@@ -437,26 +399,6 @@
     <w:p>
       <w:pPr>
         <w:spacing w:after="0" w:line="240" w:lineRule="auto"/>
-        <w:rPr>
-          <w:b/>
-          <w:bCs/>
-        </w:rPr>
-      </w:pPr>
-      <w:r>
-        <w:rPr>
-          <w:b/>
-          <w:bCs/>
-        </w:rPr>
-        <w:t>Question 2</w:t>
-      </w:r>
-      <w:r>
-        <w:rPr>
-          <w:b/>
-          <w:bCs/>
-        </w:rPr>
-        <w:t xml:space="preserve">. </w:t>
-      </w:r>
-      <w:r>
         <w:rPr>
           <w:rFonts w:cstheme="minorHAnsi"/>
           <w:b/>
@@ -464,8 +406,367 @@
           <w:i/>
           <w:iCs/>
         </w:rPr>
+      </w:pPr>
+      <w:r>
+        <w:rPr>
+          <w:b/>
+          <w:bCs/>
+        </w:rPr>
+        <w:t>Question 2</w:t>
+      </w:r>
+      <w:r>
+        <w:rPr>
+          <w:b/>
+          <w:bCs/>
+        </w:rPr>
+        <w:t xml:space="preserve">. </w:t>
+      </w:r>
+      <w:r>
+        <w:rPr>
+          <w:rFonts w:cstheme="minorHAnsi"/>
+          <w:b/>
+          <w:bCs/>
+          <w:i/>
+          <w:iCs/>
+        </w:rPr>
         <w:t>Consider the problem of placing k queens on an n × n chessboard such that no two queens are attacking each other, where k is given and k = n. Formula a CSP &lt;V, C, D&gt; for this problem.</w:t>
       </w:r>
+    </w:p>
+    <w:p>
+      <w:pPr>
+        <w:spacing w:after="0" w:line="240" w:lineRule="auto"/>
+        <w:rPr>
+          <w:rFonts w:cstheme="minorHAnsi"/>
+          <w:b/>
+          <w:bCs/>
+          <w:i/>
+          <w:iCs/>
+        </w:rPr>
+      </w:pPr>
+    </w:p>
+    <w:p>
+      <w:pPr>
+        <w:spacing w:after="0" w:line="240" w:lineRule="auto"/>
+        <w:rPr>
+          <w:rFonts w:cstheme="minorHAnsi"/>
+        </w:rPr>
+      </w:pPr>
+      <w:proofErr w:type="gramStart"/>
+      <w:r>
+        <w:rPr>
+          <w:rFonts w:cstheme="minorHAnsi"/>
+        </w:rPr>
+        <w:t>In order for</w:t>
+      </w:r>
+      <w:proofErr w:type="gramEnd"/>
+      <w:r>
+        <w:rPr>
+          <w:rFonts w:cstheme="minorHAnsi"/>
+        </w:rPr>
+        <w:t xml:space="preserve"> no queens</w:t>
+      </w:r>
+      <w:r>
+        <w:rPr>
+          <w:rFonts w:cstheme="minorHAnsi"/>
+        </w:rPr>
+        <w:t xml:space="preserve"> to be attacking each other, only one queen can be on a particular row, column, or diagonal. This can be done by making the variables represent the columns on the board, 1 through n, and the domain having each Di where 1 &lt;= </w:t>
+      </w:r>
+      <w:proofErr w:type="spellStart"/>
+      <w:r>
+        <w:rPr>
+          <w:rFonts w:cstheme="minorHAnsi"/>
+        </w:rPr>
+        <w:t>i</w:t>
+      </w:r>
+      <w:proofErr w:type="spellEnd"/>
+      <w:r>
+        <w:rPr>
+          <w:rFonts w:cstheme="minorHAnsi"/>
+        </w:rPr>
+        <w:t xml:space="preserve"> &lt;= n be the range of {1,…,n}. The constraints are then such that there are n(n-1)/2 </w:t>
+      </w:r>
+      <w:proofErr w:type="spellStart"/>
+      <w:r>
+        <w:rPr>
+          <w:rFonts w:cstheme="minorHAnsi"/>
+        </w:rPr>
+        <w:t>contraints</w:t>
+      </w:r>
+      <w:proofErr w:type="spellEnd"/>
+      <w:r>
+        <w:rPr>
+          <w:rFonts w:cstheme="minorHAnsi"/>
+        </w:rPr>
+        <w:t xml:space="preserve">, with any particular constraint defining the relationship between two of the represented columns from the variables, wherein for these columns Ci and </w:t>
+      </w:r>
+      <w:proofErr w:type="spellStart"/>
+      <w:r>
+        <w:rPr>
+          <w:rFonts w:cstheme="minorHAnsi"/>
+        </w:rPr>
+        <w:t>Cj</w:t>
+      </w:r>
+      <w:proofErr w:type="spellEnd"/>
+      <w:r>
+        <w:rPr>
+          <w:rFonts w:cstheme="minorHAnsi"/>
+        </w:rPr>
+        <w:t>, the queens within them are on the same column, row, or diagonal of each other.</w:t>
+      </w:r>
+      <w:r>
+        <w:rPr>
+          <w:rFonts w:cstheme="minorHAnsi"/>
+        </w:rPr>
+        <w:t xml:space="preserve"> In CSP notation this can be written </w:t>
+      </w:r>
+      <w:proofErr w:type="gramStart"/>
+      <w:r>
+        <w:rPr>
+          <w:rFonts w:cstheme="minorHAnsi"/>
+        </w:rPr>
+        <w:t>as :</w:t>
+      </w:r>
+      <w:proofErr w:type="gramEnd"/>
+    </w:p>
+    <w:p>
+      <w:pPr>
+        <w:spacing w:after="0" w:line="240" w:lineRule="auto"/>
+        <w:rPr>
+          <w:rFonts w:cstheme="minorHAnsi"/>
+        </w:rPr>
+      </w:pPr>
+    </w:p>
+    <w:p>
+      <w:pPr>
+        <w:spacing w:after="0" w:line="240" w:lineRule="auto"/>
+        <w:rPr>
+          <w:rFonts w:cstheme="minorHAnsi"/>
+        </w:rPr>
+      </w:pPr>
+      <w:r>
+        <w:rPr>
+          <w:rFonts w:cstheme="minorHAnsi"/>
+        </w:rPr>
+        <w:t>V = {V</w:t>
+      </w:r>
+      <w:proofErr w:type="gramStart"/>
+      <w:r>
+        <w:rPr>
+          <w:rFonts w:cstheme="minorHAnsi"/>
+        </w:rPr>
+        <w:t>1,V</w:t>
+      </w:r>
+      <w:proofErr w:type="gramEnd"/>
+      <w:r>
+        <w:rPr>
+          <w:rFonts w:cstheme="minorHAnsi"/>
+        </w:rPr>
+        <w:t>2,...,</w:t>
+      </w:r>
+      <w:proofErr w:type="spellStart"/>
+      <w:r>
+        <w:rPr>
+          <w:rFonts w:cstheme="minorHAnsi"/>
+        </w:rPr>
+        <w:t>Vn</w:t>
+      </w:r>
+      <w:proofErr w:type="spellEnd"/>
+      <w:r>
+        <w:rPr>
+          <w:rFonts w:cstheme="minorHAnsi"/>
+        </w:rPr>
+        <w:t xml:space="preserve">} where Vi is a variable for the </w:t>
+      </w:r>
+      <w:proofErr w:type="spellStart"/>
+      <w:r>
+        <w:rPr>
+          <w:rFonts w:cstheme="minorHAnsi"/>
+        </w:rPr>
+        <w:t>ith</w:t>
+      </w:r>
+      <w:proofErr w:type="spellEnd"/>
+      <w:r>
+        <w:rPr>
+          <w:rFonts w:cstheme="minorHAnsi"/>
+        </w:rPr>
+        <w:t xml:space="preserve"> column for 1 &lt;= </w:t>
+      </w:r>
+      <w:proofErr w:type="spellStart"/>
+      <w:r>
+        <w:rPr>
+          <w:rFonts w:cstheme="minorHAnsi"/>
+        </w:rPr>
+        <w:t>i</w:t>
+      </w:r>
+      <w:proofErr w:type="spellEnd"/>
+      <w:r>
+        <w:rPr>
+          <w:rFonts w:cstheme="minorHAnsi"/>
+        </w:rPr>
+        <w:t xml:space="preserve"> &lt;= n</w:t>
+      </w:r>
+    </w:p>
+    <w:p>
+      <w:pPr>
+        <w:spacing w:after="0" w:line="240" w:lineRule="auto"/>
+        <w:rPr>
+          <w:rFonts w:cstheme="minorHAnsi"/>
+        </w:rPr>
+      </w:pPr>
+      <w:r>
+        <w:rPr>
+          <w:rFonts w:cstheme="minorHAnsi"/>
+        </w:rPr>
+        <w:t>D = {</w:t>
+      </w:r>
+      <w:proofErr w:type="gramStart"/>
+      <w:r>
+        <w:rPr>
+          <w:rFonts w:cstheme="minorHAnsi"/>
+        </w:rPr>
+        <w:t>1,2,...</w:t>
+      </w:r>
+      <w:proofErr w:type="gramEnd"/>
+      <w:r>
+        <w:rPr>
+          <w:rFonts w:cstheme="minorHAnsi"/>
+        </w:rPr>
+        <w:t xml:space="preserve">,n} where n = k and Di = {1,2,...,k} where 1 &lt;= </w:t>
+      </w:r>
+      <w:proofErr w:type="spellStart"/>
+      <w:r>
+        <w:rPr>
+          <w:rFonts w:cstheme="minorHAnsi"/>
+        </w:rPr>
+        <w:t>i</w:t>
+      </w:r>
+      <w:proofErr w:type="spellEnd"/>
+      <w:r>
+        <w:rPr>
+          <w:rFonts w:cstheme="minorHAnsi"/>
+        </w:rPr>
+        <w:t xml:space="preserve"> &lt;= n</w:t>
+      </w:r>
+    </w:p>
+    <w:p>
+      <w:pPr>
+        <w:spacing w:after="0" w:line="240" w:lineRule="auto"/>
+        <w:rPr>
+          <w:rFonts w:cstheme="minorHAnsi"/>
+        </w:rPr>
+      </w:pPr>
+      <w:r>
+        <w:rPr>
+          <w:rFonts w:cstheme="minorHAnsi"/>
+        </w:rPr>
+        <w:t>C = {C</w:t>
+      </w:r>
+      <w:proofErr w:type="gramStart"/>
+      <w:r>
+        <w:rPr>
+          <w:rFonts w:cstheme="minorHAnsi"/>
+        </w:rPr>
+        <w:t>1,C</w:t>
+      </w:r>
+      <w:proofErr w:type="gramEnd"/>
+      <w:r>
+        <w:rPr>
+          <w:rFonts w:cstheme="minorHAnsi"/>
+        </w:rPr>
+        <w:t xml:space="preserve">2,...,Cm} where m = n(n-1)/2 because they are binary constraints where </w:t>
+      </w:r>
+      <w:proofErr w:type="spellStart"/>
+      <w:r>
+        <w:rPr>
+          <w:rFonts w:cstheme="minorHAnsi"/>
+        </w:rPr>
+        <w:t>Cx</w:t>
+      </w:r>
+      <w:proofErr w:type="spellEnd"/>
+      <w:r>
+        <w:rPr>
+          <w:rFonts w:cstheme="minorHAnsi"/>
+        </w:rPr>
+        <w:t xml:space="preserve"> = (</w:t>
+      </w:r>
+      <w:proofErr w:type="spellStart"/>
+      <w:r>
+        <w:rPr>
+          <w:rFonts w:cstheme="minorHAnsi"/>
+        </w:rPr>
+        <w:t>Vi,Vj</w:t>
+      </w:r>
+      <w:proofErr w:type="spellEnd"/>
+      <w:r>
+        <w:rPr>
+          <w:rFonts w:cstheme="minorHAnsi"/>
+        </w:rPr>
+        <w:t xml:space="preserve">), Vi != </w:t>
+      </w:r>
+      <w:proofErr w:type="spellStart"/>
+      <w:r>
+        <w:rPr>
+          <w:rFonts w:cstheme="minorHAnsi"/>
+        </w:rPr>
+        <w:t>Vj</w:t>
+      </w:r>
+      <w:proofErr w:type="spellEnd"/>
+      <w:r>
+        <w:rPr>
+          <w:rFonts w:cstheme="minorHAnsi"/>
+        </w:rPr>
+        <w:t xml:space="preserve">, </w:t>
+      </w:r>
+      <w:proofErr w:type="spellStart"/>
+      <w:r>
+        <w:rPr>
+          <w:rFonts w:cstheme="minorHAnsi"/>
+        </w:rPr>
+        <w:t>i</w:t>
+      </w:r>
+      <w:proofErr w:type="spellEnd"/>
+      <w:r>
+        <w:rPr>
+          <w:rFonts w:cstheme="minorHAnsi"/>
+        </w:rPr>
+        <w:t xml:space="preserve"> - Vi != j - </w:t>
+      </w:r>
+      <w:proofErr w:type="spellStart"/>
+      <w:r>
+        <w:rPr>
+          <w:rFonts w:cstheme="minorHAnsi"/>
+        </w:rPr>
+        <w:t>Vj</w:t>
+      </w:r>
+      <w:proofErr w:type="spellEnd"/>
+      <w:r>
+        <w:rPr>
+          <w:rFonts w:cstheme="minorHAnsi"/>
+        </w:rPr>
+        <w:t xml:space="preserve"> and </w:t>
+      </w:r>
+      <w:proofErr w:type="spellStart"/>
+      <w:r>
+        <w:rPr>
+          <w:rFonts w:cstheme="minorHAnsi"/>
+        </w:rPr>
+        <w:t>i</w:t>
+      </w:r>
+      <w:proofErr w:type="spellEnd"/>
+      <w:r>
+        <w:rPr>
+          <w:rFonts w:cstheme="minorHAnsi"/>
+        </w:rPr>
+        <w:t xml:space="preserve"> + Vi != j + </w:t>
+      </w:r>
+      <w:proofErr w:type="spellStart"/>
+      <w:r>
+        <w:rPr>
+          <w:rFonts w:cstheme="minorHAnsi"/>
+        </w:rPr>
+        <w:t>Vj</w:t>
+      </w:r>
+      <w:proofErr w:type="spellEnd"/>
     </w:p>
     <w:sectPr>
       <w:pgSz w:w="12240" w:h="15840"/>

</xml_diff>